<commit_message>
Added US16 to performance report
</commit_message>
<xml_diff>
--- a/documentation/Sprint-3/performance-tests/performance-report.docx
+++ b/documentation/Sprint-3/performance-tests/performance-report.docx
@@ -1,6 +1,6 @@
 
 <file path=word/document.xml><?xml version="1.0" encoding="utf-8"?>
-<w:document xmlns:wpc="http://schemas.microsoft.com/office/word/2010/wordprocessingCanvas" xmlns:cx="http://schemas.microsoft.com/office/drawing/2014/chartex" xmlns:cx1="http://schemas.microsoft.com/office/drawing/2015/9/8/chartex" xmlns:cx2="http://schemas.microsoft.com/office/drawing/2015/10/21/chartex" xmlns:cx3="http://schemas.microsoft.com/office/drawing/2016/5/9/chartex" xmlns:cx4="http://schemas.microsoft.com/office/drawing/2016/5/10/chartex" xmlns:cx5="http://schemas.microsoft.com/office/drawing/2016/5/11/chartex" xmlns:cx6="http://schemas.microsoft.com/office/drawing/2016/5/12/chartex" xmlns:cx7="http://schemas.microsoft.com/office/drawing/2016/5/13/chartex" xmlns:cx8="http://schemas.microsoft.com/office/drawing/2016/5/14/chartex" xmlns:mc="http://schemas.openxmlformats.org/markup-compatibility/2006" xmlns:aink="http://schemas.microsoft.com/office/drawing/2016/ink" xmlns:am3d="http://schemas.microsoft.com/office/drawing/2017/model3d" xmlns:o="urn:schemas-microsoft-com:office:office" xmlns:r="http://schemas.openxmlformats.org/officeDocument/2006/relationships" xmlns:m="http://schemas.openxmlformats.org/officeDocument/2006/math" xmlns:v="urn:schemas-microsoft-com:vml" xmlns:wp14="http://schemas.microsoft.com/office/word/2010/wordprocessingDrawing" xmlns:wp="http://schemas.openxmlformats.org/drawingml/2006/wordprocessingDrawing" xmlns:w10="urn:schemas-microsoft-com:office:word" xmlns:w="http://schemas.openxmlformats.org/wordprocessingml/2006/main" xmlns:w14="http://schemas.microsoft.com/office/word/2010/wordml" xmlns:w15="http://schemas.microsoft.com/office/word/2012/wordml" xmlns:w16cid="http://schemas.microsoft.com/office/word/2016/wordml/cid" xmlns:w16se="http://schemas.microsoft.com/office/word/2015/wordml/symex" xmlns:wpg="http://schemas.microsoft.com/office/word/2010/wordprocessingGroup" xmlns:wpi="http://schemas.microsoft.com/office/word/2010/wordprocessingInk" xmlns:wne="http://schemas.microsoft.com/office/word/2006/wordml" xmlns:wps="http://schemas.microsoft.com/office/word/2010/wordprocessingShape" mc:Ignorable="w14 w15 w16se w16cid wp14">
+<w:document xmlns:wpc="http://schemas.microsoft.com/office/word/2010/wordprocessingCanvas" xmlns:mo="http://schemas.microsoft.com/office/mac/office/2008/main" xmlns:mc="http://schemas.openxmlformats.org/markup-compatibility/2006" xmlns:mv="urn:schemas-microsoft-com:mac:vml" xmlns:o="urn:schemas-microsoft-com:office:office" xmlns:r="http://schemas.openxmlformats.org/officeDocument/2006/relationships" xmlns:m="http://schemas.openxmlformats.org/officeDocument/2006/math" xmlns:v="urn:schemas-microsoft-com:vml" xmlns:wp14="http://schemas.microsoft.com/office/word/2010/wordprocessingDrawing" xmlns:wp="http://schemas.openxmlformats.org/drawingml/2006/wordprocessingDrawing" xmlns:w10="urn:schemas-microsoft-com:office:word" xmlns:w="http://schemas.openxmlformats.org/wordprocessingml/2006/main" xmlns:w14="http://schemas.microsoft.com/office/word/2010/wordml" xmlns:w15="http://schemas.microsoft.com/office/word/2012/wordml" xmlns:wpg="http://schemas.microsoft.com/office/word/2010/wordprocessingGroup" xmlns:wpi="http://schemas.microsoft.com/office/word/2010/wordprocessingInk" xmlns:wne="http://schemas.microsoft.com/office/word/2006/wordml" xmlns:wps="http://schemas.microsoft.com/office/word/2010/wordprocessingShape" mc:Ignorable="w14 w15 wp14">
   <w:body>
     <w:p>
       <w:pPr>
@@ -1475,9 +1475,10 @@
       <w:r>
         <w:rPr>
           <w:noProof/>
+          <w:lang w:val="es-ES_tradnl" w:eastAsia="es-ES_tradnl"/>
         </w:rPr>
         <w:drawing>
-          <wp:anchor distT="0" distB="0" distL="114300" distR="114300" simplePos="0" relativeHeight="251658240" behindDoc="1" locked="0" layoutInCell="1" allowOverlap="1">
+          <wp:anchor distT="0" distB="0" distL="114300" distR="114300" simplePos="0" relativeHeight="251658240" behindDoc="1" locked="0" layoutInCell="1" allowOverlap="1" wp14:anchorId="318BEB81" wp14:editId="5FD66EFB">
             <wp:simplePos x="0" y="0"/>
             <wp:positionH relativeFrom="margin">
               <wp:posOffset>-490136</wp:posOffset>
@@ -1575,9 +1576,10 @@
       <w:r>
         <w:rPr>
           <w:noProof/>
+          <w:lang w:val="es-ES_tradnl" w:eastAsia="es-ES_tradnl"/>
         </w:rPr>
         <w:drawing>
-          <wp:inline distT="0" distB="0" distL="0" distR="0" wp14:anchorId="18034BC4" wp14:editId="659AA075">
+          <wp:inline distT="0" distB="0" distL="0" distR="0" wp14:anchorId="406C7916" wp14:editId="1C6E1C08">
             <wp:extent cx="5600700" cy="2545473"/>
             <wp:effectExtent l="0" t="0" r="0" b="7620"/>
             <wp:docPr id="2" name="Imagen 2"/>
@@ -1704,9 +1706,10 @@
       <w:r>
         <w:rPr>
           <w:noProof/>
+          <w:lang w:val="es-ES_tradnl" w:eastAsia="es-ES_tradnl"/>
         </w:rPr>
         <w:drawing>
-          <wp:anchor distT="0" distB="0" distL="114300" distR="114300" simplePos="0" relativeHeight="251659264" behindDoc="1" locked="0" layoutInCell="1" allowOverlap="1">
+          <wp:anchor distT="0" distB="0" distL="114300" distR="114300" simplePos="0" relativeHeight="251659264" behindDoc="1" locked="0" layoutInCell="1" allowOverlap="1" wp14:anchorId="47362CFB" wp14:editId="04687D5E">
             <wp:simplePos x="0" y="0"/>
             <wp:positionH relativeFrom="column">
               <wp:posOffset>-689611</wp:posOffset>
@@ -1805,9 +1808,10 @@
       <w:r>
         <w:rPr>
           <w:noProof/>
+          <w:lang w:val="es-ES_tradnl" w:eastAsia="es-ES_tradnl"/>
         </w:rPr>
         <w:drawing>
-          <wp:inline distT="0" distB="0" distL="0" distR="0">
+          <wp:inline distT="0" distB="0" distL="0" distR="0" wp14:anchorId="379E2D01" wp14:editId="4A315F7F">
             <wp:extent cx="5391150" cy="1657350"/>
             <wp:effectExtent l="0" t="0" r="0" b="0"/>
             <wp:docPr id="16" name="Imagen 16"/>
@@ -1991,9 +1995,10 @@
       <w:r>
         <w:rPr>
           <w:noProof/>
+          <w:lang w:val="es-ES_tradnl" w:eastAsia="es-ES_tradnl"/>
         </w:rPr>
         <w:drawing>
-          <wp:anchor distT="0" distB="0" distL="114300" distR="114300" simplePos="0" relativeHeight="251660288" behindDoc="1" locked="0" layoutInCell="1" allowOverlap="1">
+          <wp:anchor distT="0" distB="0" distL="114300" distR="114300" simplePos="0" relativeHeight="251660288" behindDoc="1" locked="0" layoutInCell="1" allowOverlap="1" wp14:anchorId="632966B3" wp14:editId="4655B985">
             <wp:simplePos x="0" y="0"/>
             <wp:positionH relativeFrom="column">
               <wp:posOffset>-746760</wp:posOffset>
@@ -2092,9 +2097,10 @@
       <w:r>
         <w:rPr>
           <w:noProof/>
+          <w:lang w:val="es-ES_tradnl" w:eastAsia="es-ES_tradnl"/>
         </w:rPr>
         <w:drawing>
-          <wp:inline distT="0" distB="0" distL="0" distR="0">
+          <wp:inline distT="0" distB="0" distL="0" distR="0" wp14:anchorId="61BAEAA5" wp14:editId="5AC8B925">
             <wp:extent cx="5391150" cy="2305050"/>
             <wp:effectExtent l="0" t="0" r="0" b="0"/>
             <wp:docPr id="17" name="Imagen 17"/>
@@ -2245,9 +2251,10 @@
       <w:r>
         <w:rPr>
           <w:noProof/>
+          <w:lang w:val="es-ES_tradnl" w:eastAsia="es-ES_tradnl"/>
         </w:rPr>
         <w:drawing>
-          <wp:anchor distT="0" distB="0" distL="114300" distR="114300" simplePos="0" relativeHeight="251661312" behindDoc="1" locked="0" layoutInCell="1" allowOverlap="1">
+          <wp:anchor distT="0" distB="0" distL="114300" distR="114300" simplePos="0" relativeHeight="251661312" behindDoc="1" locked="0" layoutInCell="1" allowOverlap="1" wp14:anchorId="6173AE49" wp14:editId="2DF20B4D">
             <wp:simplePos x="0" y="0"/>
             <wp:positionH relativeFrom="column">
               <wp:posOffset>-651511</wp:posOffset>
@@ -2346,9 +2353,10 @@
       <w:r>
         <w:rPr>
           <w:noProof/>
+          <w:lang w:val="es-ES_tradnl" w:eastAsia="es-ES_tradnl"/>
         </w:rPr>
         <w:drawing>
-          <wp:inline distT="0" distB="0" distL="0" distR="0">
+          <wp:inline distT="0" distB="0" distL="0" distR="0" wp14:anchorId="39A84836" wp14:editId="07E72526">
             <wp:extent cx="5625548" cy="1828800"/>
             <wp:effectExtent l="0" t="0" r="0" b="0"/>
             <wp:docPr id="19" name="Imagen 19"/>
@@ -2514,16 +2522,7 @@
         <w:t xml:space="preserve">When doing a stress test with </w:t>
       </w:r>
       <w:r>
-        <w:t>8</w:t>
-      </w:r>
-      <w:r>
-        <w:t>0.000 (</w:t>
-      </w:r>
-      <w:r>
-        <w:t>4</w:t>
-      </w:r>
-      <w:r>
-        <w:t xml:space="preserve">0.000 users for each scenario) </w:t>
+        <w:t xml:space="preserve">80.000 (40.000 users for each scenario) </w:t>
       </w:r>
       <w:r>
         <w:t>current users, we can see that most requests are failed and the CPU has a bottleneck. So this is the minimun number that my system not supported because with this users there is bad performance.</w:t>
@@ -2540,9 +2539,10 @@
       <w:r>
         <w:rPr>
           <w:noProof/>
+          <w:lang w:val="es-ES_tradnl" w:eastAsia="es-ES_tradnl"/>
         </w:rPr>
         <w:drawing>
-          <wp:anchor distT="0" distB="0" distL="114300" distR="114300" simplePos="0" relativeHeight="251662336" behindDoc="1" locked="0" layoutInCell="1" allowOverlap="1">
+          <wp:anchor distT="0" distB="0" distL="114300" distR="114300" simplePos="0" relativeHeight="251662336" behindDoc="1" locked="0" layoutInCell="1" allowOverlap="1" wp14:anchorId="4988DB00" wp14:editId="224671AF">
             <wp:simplePos x="0" y="0"/>
             <wp:positionH relativeFrom="margin">
               <wp:align>center</wp:align>
@@ -2640,9 +2640,10 @@
       <w:r>
         <w:rPr>
           <w:noProof/>
+          <w:lang w:val="es-ES_tradnl" w:eastAsia="es-ES_tradnl"/>
         </w:rPr>
         <w:drawing>
-          <wp:inline distT="0" distB="0" distL="0" distR="0">
+          <wp:inline distT="0" distB="0" distL="0" distR="0" wp14:anchorId="03840285" wp14:editId="7A6167C7">
             <wp:extent cx="5695950" cy="2471549"/>
             <wp:effectExtent l="0" t="0" r="0" b="5080"/>
             <wp:docPr id="20" name="Imagen 20"/>
@@ -2756,16 +2757,7 @@
         <w:t xml:space="preserve">Doing a load test with </w:t>
       </w:r>
       <w:r>
-        <w:t xml:space="preserve">3.400 </w:t>
-      </w:r>
-      <w:r>
-        <w:t>(</w:t>
-      </w:r>
-      <w:r>
-        <w:t>1.700</w:t>
-      </w:r>
-      <w:r>
-        <w:t xml:space="preserve"> users for each scenario) </w:t>
+        <w:t xml:space="preserve">3.400 (1.700 users for each scenario) </w:t>
       </w:r>
       <w:r>
         <w:t xml:space="preserve">current users, when the number of active users is </w:t>
@@ -2788,9 +2780,10 @@
       <w:r>
         <w:rPr>
           <w:noProof/>
+          <w:lang w:val="es-ES_tradnl" w:eastAsia="es-ES_tradnl"/>
         </w:rPr>
         <w:drawing>
-          <wp:anchor distT="0" distB="0" distL="114300" distR="114300" simplePos="0" relativeHeight="251663360" behindDoc="1" locked="0" layoutInCell="1" allowOverlap="1">
+          <wp:anchor distT="0" distB="0" distL="114300" distR="114300" simplePos="0" relativeHeight="251663360" behindDoc="1" locked="0" layoutInCell="1" allowOverlap="1" wp14:anchorId="05D737BB" wp14:editId="2C81ACEB">
             <wp:simplePos x="0" y="0"/>
             <wp:positionH relativeFrom="column">
               <wp:posOffset>-727710</wp:posOffset>
@@ -2889,9 +2882,10 @@
       <w:r>
         <w:rPr>
           <w:noProof/>
+          <w:lang w:val="es-ES_tradnl" w:eastAsia="es-ES_tradnl"/>
         </w:rPr>
         <w:drawing>
-          <wp:inline distT="0" distB="0" distL="0" distR="0">
+          <wp:inline distT="0" distB="0" distL="0" distR="0" wp14:anchorId="05D37EC1" wp14:editId="1DB25B40">
             <wp:extent cx="5838825" cy="1781336"/>
             <wp:effectExtent l="0" t="0" r="0" b="9525"/>
             <wp:docPr id="21" name="Imagen 21"/>
@@ -3057,16 +3051,7 @@
         <w:t xml:space="preserve">When doing a stress test with </w:t>
       </w:r>
       <w:r>
-        <w:t>6</w:t>
-      </w:r>
-      <w:r>
-        <w:t>0.000 (</w:t>
-      </w:r>
-      <w:r>
-        <w:t>3</w:t>
-      </w:r>
-      <w:r>
-        <w:t xml:space="preserve">0.000 users for each scenario) </w:t>
+        <w:t xml:space="preserve">60.000 (30.000 users for each scenario) </w:t>
       </w:r>
       <w:r>
         <w:t>current users, we can see that most requests are failed and the CPU has a bottleneck. So this is the minimun number that my system not supported because with this users there is bad performance.</w:t>
@@ -3083,9 +3068,10 @@
       <w:r>
         <w:rPr>
           <w:noProof/>
+          <w:lang w:val="es-ES_tradnl" w:eastAsia="es-ES_tradnl"/>
         </w:rPr>
         <w:drawing>
-          <wp:anchor distT="0" distB="0" distL="114300" distR="114300" simplePos="0" relativeHeight="251664384" behindDoc="1" locked="0" layoutInCell="1" allowOverlap="1">
+          <wp:anchor distT="0" distB="0" distL="114300" distR="114300" simplePos="0" relativeHeight="251664384" behindDoc="1" locked="0" layoutInCell="1" allowOverlap="1" wp14:anchorId="5E63755F" wp14:editId="289AB686">
             <wp:simplePos x="0" y="0"/>
             <wp:positionH relativeFrom="margin">
               <wp:align>center</wp:align>
@@ -3184,9 +3170,10 @@
       <w:r>
         <w:rPr>
           <w:noProof/>
+          <w:lang w:val="es-ES_tradnl" w:eastAsia="es-ES_tradnl"/>
         </w:rPr>
         <w:drawing>
-          <wp:inline distT="0" distB="0" distL="0" distR="0">
+          <wp:inline distT="0" distB="0" distL="0" distR="0" wp14:anchorId="5258F391" wp14:editId="3984E70E">
             <wp:extent cx="5877237" cy="2533650"/>
             <wp:effectExtent l="0" t="0" r="9525" b="0"/>
             <wp:docPr id="22" name="Imagen 22"/>
@@ -3316,16 +3303,7 @@
         <w:t xml:space="preserve">Doing a load test with </w:t>
       </w:r>
       <w:r>
-        <w:t>3.000</w:t>
-      </w:r>
-      <w:r>
-        <w:t xml:space="preserve"> (</w:t>
-      </w:r>
-      <w:r>
-        <w:t>1.500</w:t>
-      </w:r>
-      <w:r>
-        <w:t xml:space="preserve"> users for each scenario) </w:t>
+        <w:t xml:space="preserve">3.000 (1.500 users for each scenario) </w:t>
       </w:r>
       <w:r>
         <w:t xml:space="preserve">current users, when the number of active users is </w:t>
@@ -3354,9 +3332,10 @@
       <w:r>
         <w:rPr>
           <w:noProof/>
+          <w:lang w:val="es-ES_tradnl" w:eastAsia="es-ES_tradnl"/>
         </w:rPr>
         <w:drawing>
-          <wp:anchor distT="0" distB="0" distL="114300" distR="114300" simplePos="0" relativeHeight="251665408" behindDoc="1" locked="0" layoutInCell="1" allowOverlap="1">
+          <wp:anchor distT="0" distB="0" distL="114300" distR="114300" simplePos="0" relativeHeight="251665408" behindDoc="1" locked="0" layoutInCell="1" allowOverlap="1" wp14:anchorId="3AA0D4B6" wp14:editId="470D0EAD">
             <wp:simplePos x="0" y="0"/>
             <wp:positionH relativeFrom="column">
               <wp:posOffset>-670560</wp:posOffset>
@@ -3457,9 +3436,10 @@
       <w:r>
         <w:rPr>
           <w:noProof/>
+          <w:lang w:val="es-ES_tradnl" w:eastAsia="es-ES_tradnl"/>
         </w:rPr>
         <w:drawing>
-          <wp:inline distT="0" distB="0" distL="0" distR="0">
+          <wp:inline distT="0" distB="0" distL="0" distR="0" wp14:anchorId="5AF8E467" wp14:editId="195F304B">
             <wp:extent cx="5580041" cy="1771650"/>
             <wp:effectExtent l="0" t="0" r="1905" b="0"/>
             <wp:docPr id="23" name="Imagen 23"/>
@@ -3623,19 +3603,7 @@
         <w:t xml:space="preserve">When doing a stress test with </w:t>
       </w:r>
       <w:r>
-        <w:t>10</w:t>
-      </w:r>
-      <w:r>
-        <w:t>1</w:t>
-      </w:r>
-      <w:r>
-        <w:t>.000 (50.</w:t>
-      </w:r>
-      <w:r>
-        <w:t>5</w:t>
-      </w:r>
-      <w:r>
-        <w:t xml:space="preserve">00 users for each scenario) </w:t>
+        <w:t xml:space="preserve">101.000 (50.500 users for each scenario) </w:t>
       </w:r>
       <w:r>
         <w:t>current users, we can see that most requests are failed and the CPU has a bottleneck. So this is the minimun number that my system not supported because with this users there is bad performance.</w:t>
@@ -3652,9 +3620,10 @@
       <w:r>
         <w:rPr>
           <w:noProof/>
+          <w:lang w:val="es-ES_tradnl" w:eastAsia="es-ES_tradnl"/>
         </w:rPr>
         <w:drawing>
-          <wp:anchor distT="0" distB="0" distL="114300" distR="114300" simplePos="0" relativeHeight="251666432" behindDoc="1" locked="0" layoutInCell="1" allowOverlap="1">
+          <wp:anchor distT="0" distB="0" distL="114300" distR="114300" simplePos="0" relativeHeight="251666432" behindDoc="1" locked="0" layoutInCell="1" allowOverlap="1" wp14:anchorId="73CC5DCC" wp14:editId="02374FED">
             <wp:simplePos x="0" y="0"/>
             <wp:positionH relativeFrom="column">
               <wp:posOffset>-556895</wp:posOffset>
@@ -3754,9 +3723,10 @@
       <w:r>
         <w:rPr>
           <w:noProof/>
+          <w:lang w:val="es-ES_tradnl" w:eastAsia="es-ES_tradnl"/>
         </w:rPr>
         <w:drawing>
-          <wp:inline distT="0" distB="0" distL="0" distR="0">
+          <wp:inline distT="0" distB="0" distL="0" distR="0" wp14:anchorId="1F01F178" wp14:editId="28994F2E">
             <wp:extent cx="5725312" cy="2447925"/>
             <wp:effectExtent l="0" t="0" r="8890" b="0"/>
             <wp:docPr id="24" name="Imagen 24"/>
@@ -3868,16 +3838,7 @@
         <w:t xml:space="preserve">Doing a load test with </w:t>
       </w:r>
       <w:r>
-        <w:t>5.000</w:t>
-      </w:r>
-      <w:r>
-        <w:t xml:space="preserve"> (2.</w:t>
-      </w:r>
-      <w:r>
-        <w:t>5</w:t>
-      </w:r>
-      <w:r>
-        <w:t xml:space="preserve">00 users for each scenario) </w:t>
+        <w:t xml:space="preserve">5.000 (2.500 users for each scenario) </w:t>
       </w:r>
       <w:r>
         <w:t xml:space="preserve">current users, when the number of active users is </w:t>
@@ -3900,9 +3861,10 @@
       <w:r>
         <w:rPr>
           <w:noProof/>
+          <w:lang w:val="es-ES_tradnl" w:eastAsia="es-ES_tradnl"/>
         </w:rPr>
         <w:drawing>
-          <wp:anchor distT="0" distB="0" distL="114300" distR="114300" simplePos="0" relativeHeight="251667456" behindDoc="1" locked="0" layoutInCell="1" allowOverlap="1">
+          <wp:anchor distT="0" distB="0" distL="114300" distR="114300" simplePos="0" relativeHeight="251667456" behindDoc="1" locked="0" layoutInCell="1" allowOverlap="1" wp14:anchorId="1C7F663D" wp14:editId="5E81F36C">
             <wp:simplePos x="0" y="0"/>
             <wp:positionH relativeFrom="column">
               <wp:posOffset>-661035</wp:posOffset>
@@ -4001,9 +3963,10 @@
       <w:r>
         <w:rPr>
           <w:noProof/>
+          <w:lang w:val="es-ES_tradnl" w:eastAsia="es-ES_tradnl"/>
         </w:rPr>
         <w:drawing>
-          <wp:inline distT="0" distB="0" distL="0" distR="0">
+          <wp:inline distT="0" distB="0" distL="0" distR="0" wp14:anchorId="3A645817" wp14:editId="36944CBD">
             <wp:extent cx="5735636" cy="1790700"/>
             <wp:effectExtent l="0" t="0" r="0" b="0"/>
             <wp:docPr id="26" name="Imagen 26"/>
@@ -4169,16 +4132,7 @@
         <w:t xml:space="preserve">When doing a stress test with </w:t>
       </w:r>
       <w:r>
-        <w:t>7</w:t>
-      </w:r>
-      <w:r>
-        <w:t>0.000 (</w:t>
-      </w:r>
-      <w:r>
-        <w:t>35</w:t>
-      </w:r>
-      <w:r>
-        <w:t xml:space="preserve">.000 users for each scenario) </w:t>
+        <w:t xml:space="preserve">70.000 (35.000 users for each scenario) </w:t>
       </w:r>
       <w:r>
         <w:t>current users, we can see that most requests are failed and the CPU has a bottleneck. So this is the minimun number that my system not supported because with this users there is bad performance.</w:t>
@@ -4195,9 +4149,10 @@
       <w:r>
         <w:rPr>
           <w:noProof/>
+          <w:lang w:val="es-ES_tradnl" w:eastAsia="es-ES_tradnl"/>
         </w:rPr>
         <w:drawing>
-          <wp:anchor distT="0" distB="0" distL="114300" distR="114300" simplePos="0" relativeHeight="251668480" behindDoc="1" locked="0" layoutInCell="1" allowOverlap="1">
+          <wp:anchor distT="0" distB="0" distL="114300" distR="114300" simplePos="0" relativeHeight="251668480" behindDoc="1" locked="0" layoutInCell="1" allowOverlap="1" wp14:anchorId="7250B517" wp14:editId="1D4029AB">
             <wp:simplePos x="0" y="0"/>
             <wp:positionH relativeFrom="column">
               <wp:posOffset>-803911</wp:posOffset>
@@ -4297,9 +4252,10 @@
       <w:r>
         <w:rPr>
           <w:noProof/>
+          <w:lang w:val="es-ES_tradnl" w:eastAsia="es-ES_tradnl"/>
         </w:rPr>
         <w:drawing>
-          <wp:inline distT="0" distB="0" distL="0" distR="0">
+          <wp:inline distT="0" distB="0" distL="0" distR="0" wp14:anchorId="418B57C4" wp14:editId="19B2E175">
             <wp:extent cx="5667375" cy="2429161"/>
             <wp:effectExtent l="0" t="0" r="0" b="9525"/>
             <wp:docPr id="27" name="Imagen 27"/>
@@ -4434,9 +4390,10 @@
       <w:r>
         <w:rPr>
           <w:noProof/>
+          <w:lang w:val="es-ES_tradnl" w:eastAsia="es-ES_tradnl"/>
         </w:rPr>
         <w:drawing>
-          <wp:anchor distT="0" distB="0" distL="114300" distR="114300" simplePos="0" relativeHeight="251669504" behindDoc="1" locked="0" layoutInCell="1" allowOverlap="1">
+          <wp:anchor distT="0" distB="0" distL="114300" distR="114300" simplePos="0" relativeHeight="251669504" behindDoc="1" locked="0" layoutInCell="1" allowOverlap="1" wp14:anchorId="7E800484" wp14:editId="103A32F1">
             <wp:simplePos x="0" y="0"/>
             <wp:positionH relativeFrom="column">
               <wp:posOffset>-784860</wp:posOffset>
@@ -4534,9 +4491,10 @@
       <w:r>
         <w:rPr>
           <w:noProof/>
+          <w:lang w:val="es-ES_tradnl" w:eastAsia="es-ES_tradnl"/>
         </w:rPr>
         <w:drawing>
-          <wp:inline distT="0" distB="0" distL="0" distR="0">
+          <wp:inline distT="0" distB="0" distL="0" distR="0" wp14:anchorId="23C10C1D" wp14:editId="3FFA6FBB">
             <wp:extent cx="5873041" cy="1857375"/>
             <wp:effectExtent l="0" t="0" r="0" b="0"/>
             <wp:docPr id="28" name="Imagen 28"/>
@@ -5151,16 +5109,7 @@
           <w:sz w:val="24"/>
           <w:szCs w:val="24"/>
         </w:rPr>
-        <w:t>1</w:t>
-      </w:r>
-      <w:r>
-        <w:rPr>
-          <w:b/>
-          <w:bCs/>
-          <w:sz w:val="24"/>
-          <w:szCs w:val="24"/>
-        </w:rPr>
-        <w:t>6</w:t>
+        <w:t>16</w:t>
       </w:r>
       <w:r>
         <w:rPr>
@@ -5215,7 +5164,14 @@
           <w:b/>
           <w:bCs/>
         </w:rPr>
-        <w:t xml:space="preserve"> X</w:t>
+        <w:t xml:space="preserve"> </w:t>
+      </w:r>
+      <w:r>
+        <w:rPr>
+          <w:b/>
+          <w:bCs/>
+        </w:rPr>
+        <w:t>75.000 in 10 seconds</w:t>
       </w:r>
     </w:p>
     <w:p>
@@ -5231,7 +5187,7 @@
     </w:p>
     <w:p>
       <w:r>
-        <w:t>aa</w:t>
+        <w:t>When doing a stress test with 75.000 concurrent users, we can see that most requests fail and the CPU has a bottleneck. So this is the minimum number that my system does not support because with this many users there is bad performance.</w:t>
       </w:r>
     </w:p>
     <w:p>
@@ -5241,7 +5197,120 @@
     </w:p>
     <w:p>
       <w:r>
+        <w:rPr>
+          <w:noProof/>
+          <w:lang w:val="es-ES_tradnl" w:eastAsia="es-ES_tradnl"/>
+        </w:rPr>
+        <w:drawing>
+          <wp:inline distT="0" distB="0" distL="0" distR="0" wp14:anchorId="44A56CCA" wp14:editId="194B5289">
+            <wp:extent cx="5401310" cy="2402840"/>
+            <wp:effectExtent l="0" t="0" r="8890" b="10160"/>
+            <wp:docPr id="18" name="Imagen 18" descr="../Documents/Universidad/DP2/Workspace-2.19/DP2-1920-GI-02/documentation/performance-report/AddMedicinePositiveAndNegative/AddMedicinePositiveAndNegative-75000-Users-10-seconds.png"/>
+            <wp:cNvGraphicFramePr>
+              <a:graphicFrameLocks xmlns:a="http://schemas.openxmlformats.org/drawingml/2006/main" noChangeAspect="1"/>
+            </wp:cNvGraphicFramePr>
+            <a:graphic xmlns:a="http://schemas.openxmlformats.org/drawingml/2006/main">
+              <a:graphicData uri="http://schemas.openxmlformats.org/drawingml/2006/picture">
+                <pic:pic xmlns:pic="http://schemas.openxmlformats.org/drawingml/2006/picture">
+                  <pic:nvPicPr>
+                    <pic:cNvPr id="0" name="Picture 1" descr="../Documents/Universidad/DP2/Workspace-2.19/DP2-1920-GI-02/documentation/performance-report/AddMedicinePositiveAndNegative/AddMedicinePositiveAndNegative-75000-Users-10-seconds.png"/>
+                    <pic:cNvPicPr>
+                      <a:picLocks noChangeAspect="1" noChangeArrowheads="1"/>
+                    </pic:cNvPicPr>
+                  </pic:nvPicPr>
+                  <pic:blipFill>
+                    <a:blip r:embed="rId30" cstate="print">
+                      <a:extLst>
+                        <a:ext uri="{28A0092B-C50C-407E-A947-70E740481C1C}">
+                          <a14:useLocalDpi xmlns:a14="http://schemas.microsoft.com/office/drawing/2010/main" val="0"/>
+                        </a:ext>
+                      </a:extLst>
+                    </a:blip>
+                    <a:srcRect/>
+                    <a:stretch>
+                      <a:fillRect/>
+                    </a:stretch>
+                  </pic:blipFill>
+                  <pic:spPr bwMode="auto">
+                    <a:xfrm>
+                      <a:off x="0" y="0"/>
+                      <a:ext cx="5401310" cy="2402840"/>
+                    </a:xfrm>
+                    <a:prstGeom prst="rect">
+                      <a:avLst/>
+                    </a:prstGeom>
+                    <a:noFill/>
+                    <a:ln>
+                      <a:noFill/>
+                    </a:ln>
+                  </pic:spPr>
+                </pic:pic>
+              </a:graphicData>
+            </a:graphic>
+          </wp:inline>
+        </w:drawing>
+      </w:r>
+    </w:p>
+    <w:p>
+      <w:r>
         <w:t>Capture of Gatling report:</w:t>
+      </w:r>
+    </w:p>
+    <w:p>
+      <w:r>
+        <w:rPr>
+          <w:noProof/>
+          <w:lang w:val="es-ES_tradnl" w:eastAsia="es-ES_tradnl"/>
+        </w:rPr>
+        <w:lastRenderedPageBreak/>
+        <w:drawing>
+          <wp:inline distT="0" distB="0" distL="0" distR="0" wp14:anchorId="79AA08C4" wp14:editId="0B1F2D7C">
+            <wp:extent cx="5401310" cy="2466975"/>
+            <wp:effectExtent l="0" t="0" r="8890" b="0"/>
+            <wp:docPr id="31" name="Imagen 31" descr="Captura%20de%20pantalla%202020-05-26%20a%20las%209.24.21.png"/>
+            <wp:cNvGraphicFramePr>
+              <a:graphicFrameLocks xmlns:a="http://schemas.openxmlformats.org/drawingml/2006/main" noChangeAspect="1"/>
+            </wp:cNvGraphicFramePr>
+            <a:graphic xmlns:a="http://schemas.openxmlformats.org/drawingml/2006/main">
+              <a:graphicData uri="http://schemas.openxmlformats.org/drawingml/2006/picture">
+                <pic:pic xmlns:pic="http://schemas.openxmlformats.org/drawingml/2006/picture">
+                  <pic:nvPicPr>
+                    <pic:cNvPr id="0" name="Picture 3" descr="Captura%20de%20pantalla%202020-05-26%20a%20las%209.24.21.png"/>
+                    <pic:cNvPicPr>
+                      <a:picLocks noChangeAspect="1" noChangeArrowheads="1"/>
+                    </pic:cNvPicPr>
+                  </pic:nvPicPr>
+                  <pic:blipFill>
+                    <a:blip r:embed="rId31">
+                      <a:extLst>
+                        <a:ext uri="{28A0092B-C50C-407E-A947-70E740481C1C}">
+                          <a14:useLocalDpi xmlns:a14="http://schemas.microsoft.com/office/drawing/2010/main" val="0"/>
+                        </a:ext>
+                      </a:extLst>
+                    </a:blip>
+                    <a:srcRect/>
+                    <a:stretch>
+                      <a:fillRect/>
+                    </a:stretch>
+                  </pic:blipFill>
+                  <pic:spPr bwMode="auto">
+                    <a:xfrm>
+                      <a:off x="0" y="0"/>
+                      <a:ext cx="5401310" cy="2466975"/>
+                    </a:xfrm>
+                    <a:prstGeom prst="rect">
+                      <a:avLst/>
+                    </a:prstGeom>
+                    <a:noFill/>
+                    <a:ln>
+                      <a:noFill/>
+                    </a:ln>
+                  </pic:spPr>
+                </pic:pic>
+              </a:graphicData>
+            </a:graphic>
+          </wp:inline>
+        </w:drawing>
       </w:r>
     </w:p>
     <w:p>
@@ -5284,7 +5353,14 @@
           <w:b/>
           <w:bCs/>
         </w:rPr>
-        <w:t>X</w:t>
+        <w:t>8.000</w:t>
+      </w:r>
+      <w:r>
+        <w:rPr>
+          <w:b/>
+          <w:bCs/>
+        </w:rPr>
+        <w:t xml:space="preserve"> in 100 seconds</w:t>
       </w:r>
     </w:p>
     <w:p>
@@ -5300,7 +5376,40 @@
     </w:p>
     <w:p>
       <w:r>
-        <w:t>aa</w:t>
+        <w:t xml:space="preserve">Doing a load test with 2.000 </w:t>
+      </w:r>
+      <w:r>
+        <w:t>con</w:t>
+      </w:r>
+      <w:r>
+        <w:t xml:space="preserve">current users, when </w:t>
+      </w:r>
+      <w:r>
+        <w:t>the number of active users is 8.000</w:t>
+      </w:r>
+      <w:r>
+        <w:t xml:space="preserve"> we can see that the mistakes made and failed requests begin. Also</w:t>
+      </w:r>
+      <w:r>
+        <w:t>, we</w:t>
+      </w:r>
+      <w:r>
+        <w:t xml:space="preserve"> can see </w:t>
+      </w:r>
+      <w:r>
+        <w:t>a</w:t>
+      </w:r>
+      <w:r>
+        <w:t xml:space="preserve"> bottleneck in CPU</w:t>
+      </w:r>
+      <w:r>
+        <w:t xml:space="preserve"> performance</w:t>
+      </w:r>
+      <w:r>
+        <w:t>.</w:t>
+      </w:r>
+      <w:r>
+        <w:t xml:space="preserve"> </w:t>
       </w:r>
     </w:p>
     <w:p>
@@ -5310,15 +5419,127 @@
     </w:p>
     <w:p>
       <w:r>
+        <w:rPr>
+          <w:noProof/>
+          <w:lang w:val="es-ES_tradnl" w:eastAsia="es-ES_tradnl"/>
+        </w:rPr>
+        <w:drawing>
+          <wp:inline distT="0" distB="0" distL="0" distR="0" wp14:anchorId="46209F46" wp14:editId="6C8B273B">
+            <wp:extent cx="5401310" cy="2094865"/>
+            <wp:effectExtent l="0" t="0" r="8890" b="0"/>
+            <wp:docPr id="25" name="Imagen 25" descr="../Documents/Universidad/DP2/Workspace-2.19/DP2-1920-GI-02/documentation/performance-report/AddMedicinePositiveAndNegative/AddMedicinePositiveAndNegative-5000-Users-100-seconds.png"/>
+            <wp:cNvGraphicFramePr>
+              <a:graphicFrameLocks xmlns:a="http://schemas.openxmlformats.org/drawingml/2006/main" noChangeAspect="1"/>
+            </wp:cNvGraphicFramePr>
+            <a:graphic xmlns:a="http://schemas.openxmlformats.org/drawingml/2006/main">
+              <a:graphicData uri="http://schemas.openxmlformats.org/drawingml/2006/picture">
+                <pic:pic xmlns:pic="http://schemas.openxmlformats.org/drawingml/2006/picture">
+                  <pic:nvPicPr>
+                    <pic:cNvPr id="0" name="Picture 2" descr="../Documents/Universidad/DP2/Workspace-2.19/DP2-1920-GI-02/documentation/performance-report/AddMedicinePositiveAndNegative/AddMedicinePositiveAndNegative-5000-Users-100-seconds.png"/>
+                    <pic:cNvPicPr>
+                      <a:picLocks noChangeAspect="1" noChangeArrowheads="1"/>
+                    </pic:cNvPicPr>
+                  </pic:nvPicPr>
+                  <pic:blipFill>
+                    <a:blip r:embed="rId32" cstate="print">
+                      <a:extLst>
+                        <a:ext uri="{28A0092B-C50C-407E-A947-70E740481C1C}">
+                          <a14:useLocalDpi xmlns:a14="http://schemas.microsoft.com/office/drawing/2010/main" val="0"/>
+                        </a:ext>
+                      </a:extLst>
+                    </a:blip>
+                    <a:srcRect/>
+                    <a:stretch>
+                      <a:fillRect/>
+                    </a:stretch>
+                  </pic:blipFill>
+                  <pic:spPr bwMode="auto">
+                    <a:xfrm>
+                      <a:off x="0" y="0"/>
+                      <a:ext cx="5401310" cy="2094865"/>
+                    </a:xfrm>
+                    <a:prstGeom prst="rect">
+                      <a:avLst/>
+                    </a:prstGeom>
+                    <a:noFill/>
+                    <a:ln>
+                      <a:noFill/>
+                    </a:ln>
+                  </pic:spPr>
+                </pic:pic>
+              </a:graphicData>
+            </a:graphic>
+          </wp:inline>
+        </w:drawing>
+      </w:r>
+    </w:p>
+    <w:p>
+      <w:r>
         <w:t>Capture of Gatling report:</w:t>
       </w:r>
     </w:p>
-    <w:p/>
-    <w:p/>
-    <w:p/>
-    <w:p/>
-    <w:p/>
-    <w:p/>
+    <w:p>
+      <w:r>
+        <w:rPr>
+          <w:noProof/>
+          <w:lang w:val="es-ES_tradnl" w:eastAsia="es-ES_tradnl"/>
+        </w:rPr>
+        <w:lastRenderedPageBreak/>
+        <w:drawing>
+          <wp:inline distT="0" distB="0" distL="0" distR="0" wp14:anchorId="316CE45E" wp14:editId="3981AD36">
+            <wp:extent cx="5387975" cy="2208530"/>
+            <wp:effectExtent l="0" t="0" r="0" b="1270"/>
+            <wp:docPr id="33" name="Imagen 33" descr="../Documents/Universidad/DP2/Workspace-2.19/DP2-1920-GI-02/documentation/performance-report/AddMedicinePositiveAndNegative/AddMedicinePositiveAndNegative-5000-Users-100-seconds-Grafica-buena.png"/>
+            <wp:cNvGraphicFramePr>
+              <a:graphicFrameLocks xmlns:a="http://schemas.openxmlformats.org/drawingml/2006/main" noChangeAspect="1"/>
+            </wp:cNvGraphicFramePr>
+            <a:graphic xmlns:a="http://schemas.openxmlformats.org/drawingml/2006/main">
+              <a:graphicData uri="http://schemas.openxmlformats.org/drawingml/2006/picture">
+                <pic:pic xmlns:pic="http://schemas.openxmlformats.org/drawingml/2006/picture">
+                  <pic:nvPicPr>
+                    <pic:cNvPr id="0" name="Picture 5" descr="../Documents/Universidad/DP2/Workspace-2.19/DP2-1920-GI-02/documentation/performance-report/AddMedicinePositiveAndNegative/AddMedicinePositiveAndNegative-5000-Users-100-seconds-Grafica-buena.png"/>
+                    <pic:cNvPicPr>
+                      <a:picLocks noChangeAspect="1" noChangeArrowheads="1"/>
+                    </pic:cNvPicPr>
+                  </pic:nvPicPr>
+                  <pic:blipFill>
+                    <a:blip r:embed="rId33">
+                      <a:extLst>
+                        <a:ext uri="{28A0092B-C50C-407E-A947-70E740481C1C}">
+                          <a14:useLocalDpi xmlns:a14="http://schemas.microsoft.com/office/drawing/2010/main" val="0"/>
+                        </a:ext>
+                      </a:extLst>
+                    </a:blip>
+                    <a:srcRect/>
+                    <a:stretch>
+                      <a:fillRect/>
+                    </a:stretch>
+                  </pic:blipFill>
+                  <pic:spPr bwMode="auto">
+                    <a:xfrm>
+                      <a:off x="0" y="0"/>
+                      <a:ext cx="5387975" cy="2208530"/>
+                    </a:xfrm>
+                    <a:prstGeom prst="rect">
+                      <a:avLst/>
+                    </a:prstGeom>
+                    <a:noFill/>
+                    <a:ln>
+                      <a:noFill/>
+                    </a:ln>
+                  </pic:spPr>
+                </pic:pic>
+              </a:graphicData>
+            </a:graphic>
+          </wp:inline>
+        </w:drawing>
+      </w:r>
+    </w:p>
+    <w:p/>
+    <w:p>
+      <w:bookmarkStart w:id="0" w:name="_GoBack"/>
+      <w:bookmarkEnd w:id="0"/>
+    </w:p>
     <w:p>
       <w:pPr>
         <w:tabs>
@@ -5338,7 +5559,6 @@
           <w:sz w:val="24"/>
           <w:szCs w:val="24"/>
         </w:rPr>
-        <w:lastRenderedPageBreak/>
         <w:t>[US</w:t>
       </w:r>
       <w:r>
@@ -5641,19 +5861,7 @@
         <w:t xml:space="preserve">When doing a stress test with </w:t>
       </w:r>
       <w:r>
-        <w:t>10</w:t>
-      </w:r>
-      <w:r>
-        <w:t>1</w:t>
-      </w:r>
-      <w:r>
-        <w:t>.000 (50.</w:t>
-      </w:r>
-      <w:r>
-        <w:t>5</w:t>
-      </w:r>
-      <w:r>
-        <w:t xml:space="preserve">00 users for each scenario) </w:t>
+        <w:t xml:space="preserve">101.000 (50.500 users for each scenario) </w:t>
       </w:r>
       <w:r>
         <w:t>current users, we can see that most requests are failed and the CPU has a bottleneck. So this is the minimun number that my system not supported because with this users there is bad performance.</w:t>
@@ -5670,9 +5878,10 @@
       <w:r>
         <w:rPr>
           <w:noProof/>
+          <w:lang w:val="es-ES_tradnl" w:eastAsia="es-ES_tradnl"/>
         </w:rPr>
         <w:drawing>
-          <wp:anchor distT="0" distB="0" distL="114300" distR="114300" simplePos="0" relativeHeight="251670528" behindDoc="1" locked="0" layoutInCell="1" allowOverlap="1">
+          <wp:anchor distT="0" distB="0" distL="114300" distR="114300" simplePos="0" relativeHeight="251670528" behindDoc="1" locked="0" layoutInCell="1" allowOverlap="1" wp14:anchorId="745B6E03" wp14:editId="72985CDA">
             <wp:simplePos x="0" y="0"/>
             <wp:positionH relativeFrom="column">
               <wp:posOffset>-709295</wp:posOffset>
@@ -5697,7 +5906,7 @@
                     </pic:cNvPicPr>
                   </pic:nvPicPr>
                   <pic:blipFill>
-                    <a:blip r:embed="rId30">
+                    <a:blip r:embed="rId34">
                       <a:extLst>
                         <a:ext uri="{28A0092B-C50C-407E-A947-70E740481C1C}">
                           <a14:useLocalDpi xmlns:a14="http://schemas.microsoft.com/office/drawing/2010/main" val="0"/>
@@ -5772,9 +5981,10 @@
       <w:r>
         <w:rPr>
           <w:noProof/>
+          <w:lang w:val="es-ES_tradnl" w:eastAsia="es-ES_tradnl"/>
         </w:rPr>
         <w:drawing>
-          <wp:inline distT="0" distB="0" distL="0" distR="0">
+          <wp:inline distT="0" distB="0" distL="0" distR="0" wp14:anchorId="5A2F0976" wp14:editId="598ACDDB">
             <wp:extent cx="5667375" cy="2419164"/>
             <wp:effectExtent l="0" t="0" r="0" b="635"/>
             <wp:docPr id="29" name="Imagen 29"/>
@@ -5791,7 +6001,7 @@
                     </pic:cNvPicPr>
                   </pic:nvPicPr>
                   <pic:blipFill>
-                    <a:blip r:embed="rId31">
+                    <a:blip r:embed="rId35">
                       <a:extLst>
                         <a:ext uri="{28A0092B-C50C-407E-A947-70E740481C1C}">
                           <a14:useLocalDpi xmlns:a14="http://schemas.microsoft.com/office/drawing/2010/main" val="0"/>
@@ -5886,16 +6096,7 @@
         <w:t xml:space="preserve">Doing a load test with </w:t>
       </w:r>
       <w:r>
-        <w:t>6</w:t>
-      </w:r>
-      <w:r>
-        <w:t>.000 (</w:t>
-      </w:r>
-      <w:r>
-        <w:t>3</w:t>
-      </w:r>
-      <w:r>
-        <w:t xml:space="preserve">.000 users for each scenario) </w:t>
+        <w:t xml:space="preserve">6.000 (3.000 users for each scenario) </w:t>
       </w:r>
       <w:r>
         <w:t xml:space="preserve">current users, when the number of active users is </w:t>
@@ -5903,8 +6104,6 @@
       <w:r>
         <w:t>4.8</w:t>
       </w:r>
-      <w:bookmarkStart w:id="0" w:name="_GoBack"/>
-      <w:bookmarkEnd w:id="0"/>
       <w:r>
         <w:t>00 we can see that the mistakes made and failed requests begin. Also can see the bottleneck in the CPU.</w:t>
       </w:r>
@@ -5920,9 +6119,10 @@
       <w:r>
         <w:rPr>
           <w:noProof/>
+          <w:lang w:val="es-ES_tradnl" w:eastAsia="es-ES_tradnl"/>
         </w:rPr>
         <w:drawing>
-          <wp:anchor distT="0" distB="0" distL="114300" distR="114300" simplePos="0" relativeHeight="251671552" behindDoc="1" locked="0" layoutInCell="1" allowOverlap="1">
+          <wp:anchor distT="0" distB="0" distL="114300" distR="114300" simplePos="0" relativeHeight="251671552" behindDoc="1" locked="0" layoutInCell="1" allowOverlap="1" wp14:anchorId="3D082A2B" wp14:editId="7D4684C4">
             <wp:simplePos x="0" y="0"/>
             <wp:positionH relativeFrom="margin">
               <wp:align>center</wp:align>
@@ -5947,7 +6147,7 @@
                     </pic:cNvPicPr>
                   </pic:nvPicPr>
                   <pic:blipFill>
-                    <a:blip r:embed="rId32">
+                    <a:blip r:embed="rId36">
                       <a:extLst>
                         <a:ext uri="{28A0092B-C50C-407E-A947-70E740481C1C}">
                           <a14:useLocalDpi xmlns:a14="http://schemas.microsoft.com/office/drawing/2010/main" val="0"/>
@@ -6022,9 +6222,10 @@
       <w:r>
         <w:rPr>
           <w:noProof/>
+          <w:lang w:val="es-ES_tradnl" w:eastAsia="es-ES_tradnl"/>
         </w:rPr>
         <w:drawing>
-          <wp:inline distT="0" distB="0" distL="0" distR="0">
+          <wp:inline distT="0" distB="0" distL="0" distR="0" wp14:anchorId="1560488B" wp14:editId="29CBC15B">
             <wp:extent cx="5771702" cy="1733550"/>
             <wp:effectExtent l="0" t="0" r="635" b="0"/>
             <wp:docPr id="30" name="Imagen 30"/>
@@ -6041,7 +6242,7 @@
                     </pic:cNvPicPr>
                   </pic:nvPicPr>
                   <pic:blipFill>
-                    <a:blip r:embed="rId33">
+                    <a:blip r:embed="rId37">
                       <a:extLst>
                         <a:ext uri="{28A0092B-C50C-407E-A947-70E740481C1C}">
                           <a14:useLocalDpi xmlns:a14="http://schemas.microsoft.com/office/drawing/2010/main" val="0"/>
@@ -6678,8 +6879,8 @@
 </file>
 
 <file path=word/numbering.xml><?xml version="1.0" encoding="utf-8"?>
-<w:numbering xmlns:wpc="http://schemas.microsoft.com/office/word/2010/wordprocessingCanvas" xmlns:cx="http://schemas.microsoft.com/office/drawing/2014/chartex" xmlns:cx1="http://schemas.microsoft.com/office/drawing/2015/9/8/chartex" xmlns:cx2="http://schemas.microsoft.com/office/drawing/2015/10/21/chartex" xmlns:cx3="http://schemas.microsoft.com/office/drawing/2016/5/9/chartex" xmlns:cx4="http://schemas.microsoft.com/office/drawing/2016/5/10/chartex" xmlns:cx5="http://schemas.microsoft.com/office/drawing/2016/5/11/chartex" xmlns:cx6="http://schemas.microsoft.com/office/drawing/2016/5/12/chartex" xmlns:cx7="http://schemas.microsoft.com/office/drawing/2016/5/13/chartex" xmlns:cx8="http://schemas.microsoft.com/office/drawing/2016/5/14/chartex" xmlns:mc="http://schemas.openxmlformats.org/markup-compatibility/2006" xmlns:aink="http://schemas.microsoft.com/office/drawing/2016/ink" xmlns:am3d="http://schemas.microsoft.com/office/drawing/2017/model3d" xmlns:o="urn:schemas-microsoft-com:office:office" xmlns:r="http://schemas.openxmlformats.org/officeDocument/2006/relationships" xmlns:m="http://schemas.openxmlformats.org/officeDocument/2006/math" xmlns:v="urn:schemas-microsoft-com:vml" xmlns:wp14="http://schemas.microsoft.com/office/word/2010/wordprocessingDrawing" xmlns:wp="http://schemas.openxmlformats.org/drawingml/2006/wordprocessingDrawing" xmlns:w10="urn:schemas-microsoft-com:office:word" xmlns:w="http://schemas.openxmlformats.org/wordprocessingml/2006/main" xmlns:w14="http://schemas.microsoft.com/office/word/2010/wordml" xmlns:w15="http://schemas.microsoft.com/office/word/2012/wordml" xmlns:w16cid="http://schemas.microsoft.com/office/word/2016/wordml/cid" xmlns:w16se="http://schemas.microsoft.com/office/word/2015/wordml/symex" xmlns:wpg="http://schemas.microsoft.com/office/word/2010/wordprocessingGroup" xmlns:wpi="http://schemas.microsoft.com/office/word/2010/wordprocessingInk" xmlns:wne="http://schemas.microsoft.com/office/word/2006/wordml" xmlns:wps="http://schemas.microsoft.com/office/word/2010/wordprocessingShape" mc:Ignorable="w14 w15 w16se w16cid wp14">
-  <w:abstractNum w:abstractNumId="0" w15:restartNumberingAfterBreak="0">
+<w:numbering xmlns:wpc="http://schemas.microsoft.com/office/word/2010/wordprocessingCanvas" xmlns:mo="http://schemas.microsoft.com/office/mac/office/2008/main" xmlns:mc="http://schemas.openxmlformats.org/markup-compatibility/2006" xmlns:mv="urn:schemas-microsoft-com:mac:vml" xmlns:o="urn:schemas-microsoft-com:office:office" xmlns:r="http://schemas.openxmlformats.org/officeDocument/2006/relationships" xmlns:m="http://schemas.openxmlformats.org/officeDocument/2006/math" xmlns:v="urn:schemas-microsoft-com:vml" xmlns:wp14="http://schemas.microsoft.com/office/word/2010/wordprocessingDrawing" xmlns:wp="http://schemas.openxmlformats.org/drawingml/2006/wordprocessingDrawing" xmlns:w10="urn:schemas-microsoft-com:office:word" xmlns:w="http://schemas.openxmlformats.org/wordprocessingml/2006/main" xmlns:w14="http://schemas.microsoft.com/office/word/2010/wordml" xmlns:w15="http://schemas.microsoft.com/office/word/2012/wordml" xmlns:wpg="http://schemas.microsoft.com/office/word/2010/wordprocessingGroup" xmlns:wpi="http://schemas.microsoft.com/office/word/2010/wordprocessingInk" xmlns:wne="http://schemas.microsoft.com/office/word/2006/wordml" xmlns:wps="http://schemas.microsoft.com/office/word/2010/wordprocessingShape" mc:Ignorable="w14 w15 wp14">
+  <w:abstractNum w:abstractNumId="0">
     <w:nsid w:val="00AF69DC"/>
     <w:multiLevelType w:val="hybridMultilevel"/>
     <w:tmpl w:val="881C0EFE"/>
@@ -6769,7 +6970,7 @@
       </w:pPr>
     </w:lvl>
   </w:abstractNum>
-  <w:abstractNum w:abstractNumId="1" w15:restartNumberingAfterBreak="0">
+  <w:abstractNum w:abstractNumId="1">
     <w:nsid w:val="250B6248"/>
     <w:multiLevelType w:val="hybridMultilevel"/>
     <w:tmpl w:val="10665708"/>
@@ -6859,7 +7060,7 @@
       </w:pPr>
     </w:lvl>
   </w:abstractNum>
-  <w:abstractNum w:abstractNumId="2" w15:restartNumberingAfterBreak="0">
+  <w:abstractNum w:abstractNumId="2">
     <w:nsid w:val="27AB72C9"/>
     <w:multiLevelType w:val="hybridMultilevel"/>
     <w:tmpl w:val="C6E6F5EC"/>
@@ -6949,7 +7150,7 @@
       </w:pPr>
     </w:lvl>
   </w:abstractNum>
-  <w:abstractNum w:abstractNumId="3" w15:restartNumberingAfterBreak="0">
+  <w:abstractNum w:abstractNumId="3">
     <w:nsid w:val="2A7C0E75"/>
     <w:multiLevelType w:val="hybridMultilevel"/>
     <w:tmpl w:val="B2A62D68"/>
@@ -7039,7 +7240,7 @@
       </w:pPr>
     </w:lvl>
   </w:abstractNum>
-  <w:abstractNum w:abstractNumId="4" w15:restartNumberingAfterBreak="0">
+  <w:abstractNum w:abstractNumId="4">
     <w:nsid w:val="2DBD7150"/>
     <w:multiLevelType w:val="hybridMultilevel"/>
     <w:tmpl w:val="DD98AE9E"/>
@@ -7129,7 +7330,7 @@
       </w:pPr>
     </w:lvl>
   </w:abstractNum>
-  <w:abstractNum w:abstractNumId="5" w15:restartNumberingAfterBreak="0">
+  <w:abstractNum w:abstractNumId="5">
     <w:nsid w:val="3383564B"/>
     <w:multiLevelType w:val="hybridMultilevel"/>
     <w:tmpl w:val="12328822"/>
@@ -7219,7 +7420,7 @@
       </w:pPr>
     </w:lvl>
   </w:abstractNum>
-  <w:abstractNum w:abstractNumId="6" w15:restartNumberingAfterBreak="0">
+  <w:abstractNum w:abstractNumId="6">
     <w:nsid w:val="3520384A"/>
     <w:multiLevelType w:val="hybridMultilevel"/>
     <w:tmpl w:val="980A39D2"/>
@@ -7309,7 +7510,7 @@
       </w:pPr>
     </w:lvl>
   </w:abstractNum>
-  <w:abstractNum w:abstractNumId="7" w15:restartNumberingAfterBreak="0">
+  <w:abstractNum w:abstractNumId="7">
     <w:nsid w:val="3695417E"/>
     <w:multiLevelType w:val="hybridMultilevel"/>
     <w:tmpl w:val="3DCC3B4E"/>
@@ -7399,7 +7600,7 @@
       </w:pPr>
     </w:lvl>
   </w:abstractNum>
-  <w:abstractNum w:abstractNumId="8" w15:restartNumberingAfterBreak="0">
+  <w:abstractNum w:abstractNumId="8">
     <w:nsid w:val="3ABE3B01"/>
     <w:multiLevelType w:val="hybridMultilevel"/>
     <w:tmpl w:val="AE7C68AA"/>
@@ -7489,7 +7690,7 @@
       </w:pPr>
     </w:lvl>
   </w:abstractNum>
-  <w:abstractNum w:abstractNumId="9" w15:restartNumberingAfterBreak="0">
+  <w:abstractNum w:abstractNumId="9">
     <w:nsid w:val="3DA533FE"/>
     <w:multiLevelType w:val="hybridMultilevel"/>
     <w:tmpl w:val="F3CA46B6"/>
@@ -7579,7 +7780,7 @@
       </w:pPr>
     </w:lvl>
   </w:abstractNum>
-  <w:abstractNum w:abstractNumId="10" w15:restartNumberingAfterBreak="0">
+  <w:abstractNum w:abstractNumId="10">
     <w:nsid w:val="40425E43"/>
     <w:multiLevelType w:val="hybridMultilevel"/>
     <w:tmpl w:val="6C28B99E"/>
@@ -7669,7 +7870,7 @@
       </w:pPr>
     </w:lvl>
   </w:abstractNum>
-  <w:abstractNum w:abstractNumId="11" w15:restartNumberingAfterBreak="0">
+  <w:abstractNum w:abstractNumId="11">
     <w:nsid w:val="46A56D1F"/>
     <w:multiLevelType w:val="hybridMultilevel"/>
     <w:tmpl w:val="E4F8BCE2"/>
@@ -7759,7 +7960,7 @@
       </w:pPr>
     </w:lvl>
   </w:abstractNum>
-  <w:abstractNum w:abstractNumId="12" w15:restartNumberingAfterBreak="0">
+  <w:abstractNum w:abstractNumId="12">
     <w:nsid w:val="481E5915"/>
     <w:multiLevelType w:val="hybridMultilevel"/>
     <w:tmpl w:val="1DDCDE14"/>
@@ -7849,7 +8050,7 @@
       </w:pPr>
     </w:lvl>
   </w:abstractNum>
-  <w:abstractNum w:abstractNumId="13" w15:restartNumberingAfterBreak="0">
+  <w:abstractNum w:abstractNumId="13">
     <w:nsid w:val="50E11ECE"/>
     <w:multiLevelType w:val="hybridMultilevel"/>
     <w:tmpl w:val="EE48F588"/>
@@ -7939,7 +8140,7 @@
       </w:pPr>
     </w:lvl>
   </w:abstractNum>
-  <w:abstractNum w:abstractNumId="14" w15:restartNumberingAfterBreak="0">
+  <w:abstractNum w:abstractNumId="14">
     <w:nsid w:val="551546A0"/>
     <w:multiLevelType w:val="hybridMultilevel"/>
     <w:tmpl w:val="899EF572"/>
@@ -8029,7 +8230,7 @@
       </w:pPr>
     </w:lvl>
   </w:abstractNum>
-  <w:abstractNum w:abstractNumId="15" w15:restartNumberingAfterBreak="0">
+  <w:abstractNum w:abstractNumId="15">
     <w:nsid w:val="555D13F4"/>
     <w:multiLevelType w:val="hybridMultilevel"/>
     <w:tmpl w:val="DF508D24"/>
@@ -8119,7 +8320,7 @@
       </w:pPr>
     </w:lvl>
   </w:abstractNum>
-  <w:abstractNum w:abstractNumId="16" w15:restartNumberingAfterBreak="0">
+  <w:abstractNum w:abstractNumId="16">
     <w:nsid w:val="56FF5013"/>
     <w:multiLevelType w:val="hybridMultilevel"/>
     <w:tmpl w:val="7870FAB8"/>
@@ -8231,7 +8432,7 @@
       </w:rPr>
     </w:lvl>
   </w:abstractNum>
-  <w:abstractNum w:abstractNumId="17" w15:restartNumberingAfterBreak="0">
+  <w:abstractNum w:abstractNumId="17">
     <w:nsid w:val="59224299"/>
     <w:multiLevelType w:val="hybridMultilevel"/>
     <w:tmpl w:val="9836D97C"/>
@@ -8321,7 +8522,7 @@
       </w:pPr>
     </w:lvl>
   </w:abstractNum>
-  <w:abstractNum w:abstractNumId="18" w15:restartNumberingAfterBreak="0">
+  <w:abstractNum w:abstractNumId="18">
     <w:nsid w:val="5B9367E4"/>
     <w:multiLevelType w:val="hybridMultilevel"/>
     <w:tmpl w:val="44D63DF8"/>
@@ -8411,7 +8612,7 @@
       </w:pPr>
     </w:lvl>
   </w:abstractNum>
-  <w:abstractNum w:abstractNumId="19" w15:restartNumberingAfterBreak="0">
+  <w:abstractNum w:abstractNumId="19">
     <w:nsid w:val="66052348"/>
     <w:multiLevelType w:val="hybridMultilevel"/>
     <w:tmpl w:val="27F68198"/>
@@ -8501,7 +8702,7 @@
       </w:pPr>
     </w:lvl>
   </w:abstractNum>
-  <w:abstractNum w:abstractNumId="20" w15:restartNumberingAfterBreak="0">
+  <w:abstractNum w:abstractNumId="20">
     <w:nsid w:val="6B8927D0"/>
     <w:multiLevelType w:val="hybridMultilevel"/>
     <w:tmpl w:val="B1660384"/>
@@ -8591,7 +8792,7 @@
       </w:pPr>
     </w:lvl>
   </w:abstractNum>
-  <w:abstractNum w:abstractNumId="21" w15:restartNumberingAfterBreak="0">
+  <w:abstractNum w:abstractNumId="21">
     <w:nsid w:val="7ACD530B"/>
     <w:multiLevelType w:val="hybridMultilevel"/>
     <w:tmpl w:val="B7BA13C6"/>
@@ -8681,7 +8882,7 @@
       </w:pPr>
     </w:lvl>
   </w:abstractNum>
-  <w:abstractNum w:abstractNumId="22" w15:restartNumberingAfterBreak="0">
+  <w:abstractNum w:abstractNumId="22">
     <w:nsid w:val="7D5866C2"/>
     <w:multiLevelType w:val="hybridMultilevel"/>
     <w:tmpl w:val="33EA0478"/>
@@ -8844,7 +9045,7 @@
 </file>
 
 <file path=word/styles.xml><?xml version="1.0" encoding="utf-8"?>
-<w:styles xmlns:mc="http://schemas.openxmlformats.org/markup-compatibility/2006" xmlns:r="http://schemas.openxmlformats.org/officeDocument/2006/relationships" xmlns:w="http://schemas.openxmlformats.org/wordprocessingml/2006/main" xmlns:w14="http://schemas.microsoft.com/office/word/2010/wordml" xmlns:w15="http://schemas.microsoft.com/office/word/2012/wordml" xmlns:w16cid="http://schemas.microsoft.com/office/word/2016/wordml/cid" xmlns:w16se="http://schemas.microsoft.com/office/word/2015/wordml/symex" mc:Ignorable="w14 w15 w16se w16cid">
+<w:styles xmlns:mc="http://schemas.openxmlformats.org/markup-compatibility/2006" xmlns:r="http://schemas.openxmlformats.org/officeDocument/2006/relationships" xmlns:w="http://schemas.openxmlformats.org/wordprocessingml/2006/main" xmlns:w14="http://schemas.microsoft.com/office/word/2010/wordml" xmlns:w15="http://schemas.microsoft.com/office/word/2012/wordml" mc:Ignorable="w14 w15">
   <w:docDefaults>
     <w:rPrDefault>
       <w:rPr>
@@ -8860,7 +9061,7 @@
       </w:pPr>
     </w:pPrDefault>
   </w:docDefaults>
-  <w:latentStyles w:defLockedState="0" w:defUIPriority="99" w:defSemiHidden="0" w:defUnhideWhenUsed="0" w:defQFormat="0" w:count="377">
+  <w:latentStyles w:defLockedState="0" w:defUIPriority="99" w:defSemiHidden="0" w:defUnhideWhenUsed="0" w:defQFormat="0" w:count="380">
     <w:lsdException w:name="Normal" w:uiPriority="0" w:qFormat="1"/>
     <w:lsdException w:name="heading 1" w:uiPriority="9" w:qFormat="1"/>
     <w:lsdException w:name="heading 2" w:semiHidden="1" w:uiPriority="9" w:unhideWhenUsed="1" w:qFormat="1"/>
@@ -9232,12 +9433,6 @@
     <w:lsdException w:name="List Table 5 Dark Accent 6" w:uiPriority="50"/>
     <w:lsdException w:name="List Table 6 Colorful Accent 6" w:uiPriority="51"/>
     <w:lsdException w:name="List Table 7 Colorful Accent 6" w:uiPriority="52"/>
-    <w:lsdException w:name="Mention" w:semiHidden="1" w:unhideWhenUsed="1"/>
-    <w:lsdException w:name="Smart Hyperlink" w:semiHidden="1" w:unhideWhenUsed="1"/>
-    <w:lsdException w:name="Hashtag" w:semiHidden="1" w:unhideWhenUsed="1"/>
-    <w:lsdException w:name="Unresolved Mention" w:semiHidden="1" w:unhideWhenUsed="1"/>
-    <w:lsdException w:name="Smart Link" w:semiHidden="1" w:unhideWhenUsed="1"/>
-    <w:lsdException w:name="Smart Link Error" w:semiHidden="1" w:unhideWhenUsed="1"/>
   </w:latentStyles>
   <w:style w:type="paragraph" w:default="1" w:styleId="Normal">
     <w:name w:val="Normal"/>
@@ -9634,7 +9829,7 @@
 </file>
 
 <file path=customXml/itemProps1.xml><?xml version="1.0" encoding="utf-8"?>
-<ds:datastoreItem xmlns:ds="http://schemas.openxmlformats.org/officeDocument/2006/customXml" ds:itemID="{D0A98F2E-B7B4-410B-9B7C-9038903ABA10}">
+<ds:datastoreItem xmlns:ds="http://schemas.openxmlformats.org/officeDocument/2006/customXml" ds:itemID="{FC50BAF5-24A3-B849-BFDE-EC9211DBD879}">
   <ds:schemaRefs>
     <ds:schemaRef ds:uri="http://schemas.openxmlformats.org/officeDocument/2006/bibliography"/>
   </ds:schemaRefs>

</xml_diff>